<commit_message>
Package 1.0.2-1 : VF Page for Products
</commit_message>
<xml_diff>
--- a/ManualChanges.docx
+++ b/ManualChanges.docx
@@ -211,26 +211,99 @@
           <w:lang w:val="en-US"/>
         </w:rPr>
       </w:pPr>
-      <w:r>
-        <w:rPr>
-          <w:shd w:val="clear" w:color="auto" w:fill="FFFFFF"/>
-          <w:lang w:val="en-US"/>
-        </w:rPr>
-        <w:br w:type="page"/>
-      </w:r>
-    </w:p>
-    <w:p>
-      <w:pPr>
-        <w:rPr>
-          <w:shd w:val="clear" w:color="auto" w:fill="FFFFFF"/>
-          <w:lang w:val="en-US"/>
-        </w:rPr>
-      </w:pPr>
+    </w:p>
+    <w:p>
+      <w:pPr>
+        <w:rPr>
+          <w:shd w:val="clear" w:color="auto" w:fill="FFFFFF"/>
+          <w:lang w:val="en-US"/>
+        </w:rPr>
+      </w:pPr>
+      <w:r>
+        <w:rPr>
+          <w:shd w:val="clear" w:color="auto" w:fill="FFFFFF"/>
+          <w:lang w:val="en-US"/>
+        </w:rPr>
+        <w:t>Product 2 Action overrides</w:t>
+      </w:r>
+    </w:p>
+    <w:p>
+      <w:pPr>
+        <w:rPr>
+          <w:shd w:val="clear" w:color="auto" w:fill="FFFFFF"/>
+          <w:lang w:val="en-US"/>
+        </w:rPr>
+      </w:pPr>
+      <w:r>
+        <w:rPr>
+          <w:noProof/>
+          <w:lang w:eastAsia="fr-FR"/>
+        </w:rPr>
+        <w:lastRenderedPageBreak/>
+        <w:drawing>
+          <wp:inline distT="0" distB="0" distL="0" distR="0" wp14:anchorId="46C73BA4" wp14:editId="6C024821">
+            <wp:extent cx="5760720" cy="3509348"/>
+            <wp:effectExtent l="0" t="0" r="0" b="0"/>
+            <wp:docPr id="2" name="Image 2"/>
+            <wp:cNvGraphicFramePr>
+              <a:graphicFrameLocks xmlns:a="http://schemas.openxmlformats.org/drawingml/2006/main" noChangeAspect="1"/>
+            </wp:cNvGraphicFramePr>
+            <a:graphic xmlns:a="http://schemas.openxmlformats.org/drawingml/2006/main">
+              <a:graphicData uri="http://schemas.openxmlformats.org/drawingml/2006/picture">
+                <pic:pic xmlns:pic="http://schemas.openxmlformats.org/drawingml/2006/picture">
+                  <pic:nvPicPr>
+                    <pic:cNvPr id="0" name=""/>
+                    <pic:cNvPicPr/>
+                  </pic:nvPicPr>
+                  <pic:blipFill>
+                    <a:blip r:embed="rId6"/>
+                    <a:stretch>
+                      <a:fillRect/>
+                    </a:stretch>
+                  </pic:blipFill>
+                  <pic:spPr>
+                    <a:xfrm>
+                      <a:off x="0" y="0"/>
+                      <a:ext cx="5760720" cy="3509348"/>
+                    </a:xfrm>
+                    <a:prstGeom prst="rect">
+                      <a:avLst/>
+                    </a:prstGeom>
+                  </pic:spPr>
+                </pic:pic>
+              </a:graphicData>
+            </a:graphic>
+          </wp:inline>
+        </w:drawing>
+      </w:r>
       <w:bookmarkStart w:id="0" w:name="_GoBack"/>
       <w:bookmarkEnd w:id="0"/>
     </w:p>
     <w:p>
       <w:pPr>
+        <w:rPr>
+          <w:shd w:val="clear" w:color="auto" w:fill="FFFFFF"/>
+          <w:lang w:val="en-US"/>
+        </w:rPr>
+      </w:pPr>
+      <w:r>
+        <w:rPr>
+          <w:shd w:val="clear" w:color="auto" w:fill="FFFFFF"/>
+          <w:lang w:val="en-US"/>
+        </w:rPr>
+        <w:br w:type="page"/>
+      </w:r>
+    </w:p>
+    <w:p>
+      <w:pPr>
+        <w:rPr>
+          <w:shd w:val="clear" w:color="auto" w:fill="FFFFFF"/>
+          <w:lang w:val="en-US"/>
+        </w:rPr>
+      </w:pPr>
+    </w:p>
+    <w:p>
+      <w:pPr>
         <w:pStyle w:val="Titre1"/>
         <w:rPr>
           <w:shd w:val="clear" w:color="auto" w:fill="FFFFFF"/>
@@ -292,6 +365,7 @@
     <w:p>
       <w:pPr>
         <w:rPr>
+          <w:shd w:val="clear" w:color="auto" w:fill="FFFFFF"/>
           <w:lang w:val="en-US"/>
         </w:rPr>
       </w:pPr>
@@ -302,6 +376,13 @@
         </w:rPr>
         <w:t>Activate standard price Book</w:t>
       </w:r>
+    </w:p>
+    <w:p>
+      <w:pPr>
+        <w:rPr>
+          <w:lang w:val="en-US"/>
+        </w:rPr>
+      </w:pPr>
     </w:p>
     <w:sectPr>
       <w:pgSz w:w="11906" w:h="16838"/>

</xml_diff>

<commit_message>
Package 1.0.4-2 OrderPAge and OrderExtension done
</commit_message>
<xml_diff>
--- a/ManualChanges.docx
+++ b/ManualChanges.docx
@@ -276,113 +276,424 @@
           </wp:inline>
         </w:drawing>
       </w:r>
+    </w:p>
+    <w:p>
+      <w:pPr>
+        <w:rPr>
+          <w:shd w:val="clear" w:color="auto" w:fill="FFFFFF"/>
+          <w:lang w:val="en-US"/>
+        </w:rPr>
+      </w:pPr>
+      <w:r>
+        <w:rPr>
+          <w:shd w:val="clear" w:color="auto" w:fill="FFFFFF"/>
+          <w:lang w:val="en-US"/>
+        </w:rPr>
+        <w:br w:type="page"/>
+      </w:r>
+    </w:p>
+    <w:p>
+      <w:pPr>
+        <w:rPr>
+          <w:shd w:val="clear" w:color="auto" w:fill="FFFFFF"/>
+          <w:lang w:val="en-US"/>
+        </w:rPr>
+      </w:pPr>
+    </w:p>
+    <w:p>
+      <w:pPr>
+        <w:pStyle w:val="Titre1"/>
+        <w:rPr>
+          <w:shd w:val="clear" w:color="auto" w:fill="FFFFFF"/>
+          <w:lang w:val="en-US"/>
+        </w:rPr>
+      </w:pPr>
+      <w:r>
+        <w:rPr>
+          <w:shd w:val="clear" w:color="auto" w:fill="FFFFFF"/>
+          <w:lang w:val="en-US"/>
+        </w:rPr>
+        <w:t>Data</w:t>
+      </w:r>
+    </w:p>
+    <w:p>
+      <w:pPr>
+        <w:pStyle w:val="Titre2"/>
+        <w:rPr>
+          <w:lang w:val="en-US"/>
+        </w:rPr>
+      </w:pPr>
+      <w:r>
+        <w:rPr>
+          <w:lang w:val="en-US"/>
+        </w:rPr>
+        <w:t>Products</w:t>
+      </w:r>
+    </w:p>
+    <w:p>
+      <w:pPr>
+        <w:rPr>
+          <w:shd w:val="clear" w:color="auto" w:fill="FFFFFF"/>
+          <w:lang w:val="en-US"/>
+        </w:rPr>
+      </w:pPr>
+      <w:r>
+        <w:rPr>
+          <w:shd w:val="clear" w:color="auto" w:fill="FFFFFF"/>
+          <w:lang w:val="en-US"/>
+        </w:rPr>
+        <w:t>Import Products</w:t>
+      </w:r>
+    </w:p>
+    <w:p>
+      <w:pPr>
+        <w:rPr>
+          <w:shd w:val="clear" w:color="auto" w:fill="FFFFFF"/>
+          <w:lang w:val="en-US"/>
+        </w:rPr>
+      </w:pPr>
+      <w:r>
+        <w:rPr>
+          <w:shd w:val="clear" w:color="auto" w:fill="FFFFFF"/>
+          <w:lang w:val="en-US"/>
+        </w:rPr>
+        <w:t>Set Standard Prices</w:t>
+      </w:r>
+    </w:p>
+    <w:p>
+      <w:pPr>
+        <w:rPr>
+          <w:shd w:val="clear" w:color="auto" w:fill="FFFFFF"/>
+          <w:lang w:val="en-US"/>
+        </w:rPr>
+      </w:pPr>
+      <w:r>
+        <w:rPr>
+          <w:shd w:val="clear" w:color="auto" w:fill="FFFFFF"/>
+          <w:lang w:val="en-US"/>
+        </w:rPr>
+        <w:t>Activate standard price Book</w:t>
+      </w:r>
+    </w:p>
+    <w:p>
+      <w:pPr>
+        <w:rPr>
+          <w:lang w:val="en-US"/>
+        </w:rPr>
+      </w:pPr>
+    </w:p>
+    <w:p>
+      <w:pPr>
+        <w:pStyle w:val="Titre1"/>
+        <w:rPr>
+          <w:lang w:val="en-US"/>
+        </w:rPr>
+      </w:pPr>
+      <w:r>
+        <w:rPr>
+          <w:lang w:val="en-US"/>
+        </w:rPr>
+        <w:t>For a scratch org</w:t>
+      </w:r>
+    </w:p>
+    <w:p>
+      <w:pPr>
+        <w:pStyle w:val="Titre2"/>
+        <w:rPr>
+          <w:lang w:val="en-US"/>
+        </w:rPr>
+      </w:pPr>
+      <w:r>
+        <w:rPr>
+          <w:lang w:val="en-US"/>
+        </w:rPr>
+        <w:t>Create default scratch org</w:t>
+      </w:r>
+    </w:p>
+    <w:p>
+      <w:pPr>
+        <w:rPr>
+          <w:lang w:val="en-US"/>
+        </w:rPr>
+      </w:pPr>
+      <w:proofErr w:type="spellStart"/>
+      <w:proofErr w:type="gramStart"/>
+      <w:r>
+        <w:rPr>
+          <w:lang w:val="en-US"/>
+        </w:rPr>
+        <w:t>sfdx</w:t>
+      </w:r>
+      <w:proofErr w:type="spellEnd"/>
+      <w:proofErr w:type="gramEnd"/>
+      <w:r>
+        <w:rPr>
+          <w:lang w:val="en-US"/>
+        </w:rPr>
+        <w:t xml:space="preserve"> </w:t>
+      </w:r>
+      <w:proofErr w:type="spellStart"/>
+      <w:r>
+        <w:rPr>
+          <w:lang w:val="en-US"/>
+        </w:rPr>
+        <w:t>force:org:create</w:t>
+      </w:r>
+      <w:proofErr w:type="spellEnd"/>
+      <w:r>
+        <w:rPr>
+          <w:lang w:val="en-US"/>
+        </w:rPr>
+        <w:t xml:space="preserve"> -s -f </w:t>
+      </w:r>
+      <w:proofErr w:type="spellStart"/>
+      <w:r>
+        <w:rPr>
+          <w:lang w:val="en-US"/>
+        </w:rPr>
+        <w:t>config</w:t>
+      </w:r>
+      <w:proofErr w:type="spellEnd"/>
+      <w:r>
+        <w:rPr>
+          <w:lang w:val="en-US"/>
+        </w:rPr>
+        <w:t>/project-scratch-</w:t>
+      </w:r>
+      <w:proofErr w:type="spellStart"/>
+      <w:r>
+        <w:rPr>
+          <w:lang w:val="en-US"/>
+        </w:rPr>
+        <w:t>def.json</w:t>
+      </w:r>
+      <w:proofErr w:type="spellEnd"/>
+      <w:r>
+        <w:rPr>
+          <w:lang w:val="en-US"/>
+        </w:rPr>
+        <w:t xml:space="preserve"> -d 30</w:t>
+      </w:r>
+    </w:p>
+    <w:p>
+      <w:pPr>
+        <w:pStyle w:val="Titre2"/>
+        <w:rPr>
+          <w:lang w:val="en-US"/>
+        </w:rPr>
+      </w:pPr>
+      <w:r>
+        <w:rPr>
+          <w:lang w:val="en-US"/>
+        </w:rPr>
+        <w:t>Assign permission set</w:t>
+      </w:r>
+    </w:p>
+    <w:p>
+      <w:pPr>
+        <w:rPr>
+          <w:lang w:val="en-US"/>
+        </w:rPr>
+      </w:pPr>
+      <w:proofErr w:type="spellStart"/>
+      <w:proofErr w:type="gramStart"/>
+      <w:r>
+        <w:rPr>
+          <w:lang w:val="en-US"/>
+        </w:rPr>
+        <w:t>sfdx</w:t>
+      </w:r>
+      <w:proofErr w:type="spellEnd"/>
+      <w:proofErr w:type="gramEnd"/>
+      <w:r>
+        <w:rPr>
+          <w:lang w:val="en-US"/>
+        </w:rPr>
+        <w:t xml:space="preserve"> </w:t>
+      </w:r>
+      <w:proofErr w:type="spellStart"/>
+      <w:r>
+        <w:rPr>
+          <w:lang w:val="en-US"/>
+        </w:rPr>
+        <w:t>force:user:permset:assign</w:t>
+      </w:r>
+      <w:proofErr w:type="spellEnd"/>
+      <w:r>
+        <w:rPr>
+          <w:lang w:val="en-US"/>
+        </w:rPr>
+        <w:t xml:space="preserve"> -n </w:t>
+      </w:r>
+      <w:proofErr w:type="spellStart"/>
+      <w:r>
+        <w:rPr>
+          <w:lang w:val="en-US"/>
+        </w:rPr>
+        <w:t>AdvancedApexSpecialistSuperbadge</w:t>
+      </w:r>
+      <w:proofErr w:type="spellEnd"/>
+    </w:p>
+    <w:p>
+      <w:pPr>
+        <w:pStyle w:val="Titre2"/>
+        <w:rPr>
+          <w:lang w:val="en-US"/>
+        </w:rPr>
+      </w:pPr>
+      <w:r>
+        <w:rPr>
+          <w:lang w:val="en-US"/>
+        </w:rPr>
+        <w:t>Check profiles</w:t>
+      </w:r>
+    </w:p>
+    <w:p>
+      <w:pPr>
+        <w:rPr>
+          <w:lang w:val="en-US"/>
+        </w:rPr>
+      </w:pPr>
+      <w:r>
+        <w:rPr>
+          <w:lang w:val="en-US"/>
+        </w:rPr>
+        <w:t>For product2 custom field check FLS</w:t>
+      </w:r>
+    </w:p>
+    <w:p>
+      <w:pPr>
+        <w:rPr>
+          <w:lang w:val="en-US"/>
+        </w:rPr>
+      </w:pPr>
+      <w:r>
+        <w:rPr>
+          <w:lang w:val="en-US"/>
+        </w:rPr>
+        <w:t xml:space="preserve">Known </w:t>
+      </w:r>
+      <w:proofErr w:type="gramStart"/>
+      <w:r>
+        <w:rPr>
+          <w:lang w:val="en-US"/>
+        </w:rPr>
+        <w:t>Issue :</w:t>
+      </w:r>
+      <w:proofErr w:type="gramEnd"/>
+      <w:r>
+        <w:rPr>
+          <w:lang w:val="en-US"/>
+        </w:rPr>
+        <w:t xml:space="preserve"> </w:t>
+      </w:r>
+      <w:r>
+        <w:rPr>
+          <w:lang w:val="en-US"/>
+        </w:rPr>
+        <w:t>https://success.salesforce.com/issues_view?id=a1p3A000000nZCLQA2&amp;title=sfdx-force-source-pull-loses-field-level-security</w:t>
+      </w:r>
+    </w:p>
+    <w:p>
+      <w:pPr>
+        <w:pStyle w:val="Titre2"/>
+        <w:rPr>
+          <w:lang w:val="en-US"/>
+        </w:rPr>
+      </w:pPr>
+      <w:r>
+        <w:rPr>
+          <w:lang w:val="en-US"/>
+        </w:rPr>
+        <w:t>Import data</w:t>
+      </w:r>
+    </w:p>
+    <w:p>
+      <w:pPr>
+        <w:rPr>
+          <w:lang w:val="en-US"/>
+        </w:rPr>
+      </w:pPr>
+      <w:proofErr w:type="spellStart"/>
+      <w:proofErr w:type="gramStart"/>
+      <w:r>
+        <w:rPr>
+          <w:lang w:val="en-US"/>
+        </w:rPr>
+        <w:t>sfdx</w:t>
+      </w:r>
+      <w:proofErr w:type="spellEnd"/>
+      <w:proofErr w:type="gramEnd"/>
+      <w:r>
+        <w:rPr>
+          <w:lang w:val="en-US"/>
+        </w:rPr>
+        <w:t xml:space="preserve"> </w:t>
+      </w:r>
+      <w:proofErr w:type="spellStart"/>
+      <w:r>
+        <w:rPr>
+          <w:lang w:val="en-US"/>
+        </w:rPr>
+        <w:t>force:data:tree:import</w:t>
+      </w:r>
+      <w:proofErr w:type="spellEnd"/>
+      <w:r>
+        <w:rPr>
+          <w:lang w:val="en-US"/>
+        </w:rPr>
+        <w:t xml:space="preserve"> -f data\Product2.json</w:t>
+      </w:r>
+    </w:p>
+    <w:p>
+      <w:pPr>
+        <w:rPr>
+          <w:lang w:val="en-US"/>
+        </w:rPr>
+      </w:pPr>
+      <w:r>
+        <w:rPr>
+          <w:lang w:val="en-US"/>
+        </w:rPr>
+        <w:t xml:space="preserve">Activate standard Price Book (Price </w:t>
+      </w:r>
+      <w:proofErr w:type="spellStart"/>
+      <w:r>
+        <w:rPr>
+          <w:lang w:val="en-US"/>
+        </w:rPr>
+        <w:t>booksActivate</w:t>
+      </w:r>
+      <w:proofErr w:type="spellEnd"/>
+      <w:r>
+        <w:rPr>
+          <w:lang w:val="en-US"/>
+        </w:rPr>
+        <w:t>)</w:t>
+      </w:r>
+    </w:p>
+    <w:p>
+      <w:pPr>
+        <w:rPr>
+          <w:lang w:val="en-US"/>
+        </w:rPr>
+      </w:pPr>
+      <w:proofErr w:type="spellStart"/>
+      <w:r>
+        <w:rPr>
+          <w:lang w:val="en-US"/>
+        </w:rPr>
+        <w:t>Ajouter</w:t>
+      </w:r>
+      <w:proofErr w:type="spellEnd"/>
+      <w:r>
+        <w:rPr>
+          <w:lang w:val="en-US"/>
+        </w:rPr>
+        <w:t xml:space="preserve"> les prix standard manuellement</w:t>
+      </w:r>
       <w:bookmarkStart w:id="0" w:name="_GoBack"/>
       <w:bookmarkEnd w:id="0"/>
-    </w:p>
-    <w:p>
-      <w:pPr>
-        <w:rPr>
-          <w:shd w:val="clear" w:color="auto" w:fill="FFFFFF"/>
-          <w:lang w:val="en-US"/>
-        </w:rPr>
-      </w:pPr>
-      <w:r>
-        <w:rPr>
-          <w:shd w:val="clear" w:color="auto" w:fill="FFFFFF"/>
-          <w:lang w:val="en-US"/>
-        </w:rPr>
-        <w:br w:type="page"/>
-      </w:r>
-    </w:p>
-    <w:p>
-      <w:pPr>
-        <w:rPr>
-          <w:shd w:val="clear" w:color="auto" w:fill="FFFFFF"/>
-          <w:lang w:val="en-US"/>
-        </w:rPr>
-      </w:pPr>
-    </w:p>
-    <w:p>
-      <w:pPr>
-        <w:pStyle w:val="Titre1"/>
-        <w:rPr>
-          <w:shd w:val="clear" w:color="auto" w:fill="FFFFFF"/>
-          <w:lang w:val="en-US"/>
-        </w:rPr>
-      </w:pPr>
-      <w:r>
-        <w:rPr>
-          <w:shd w:val="clear" w:color="auto" w:fill="FFFFFF"/>
-          <w:lang w:val="en-US"/>
-        </w:rPr>
-        <w:t>Data</w:t>
-      </w:r>
-    </w:p>
-    <w:p>
-      <w:pPr>
-        <w:pStyle w:val="Titre2"/>
-        <w:rPr>
-          <w:lang w:val="en-US"/>
-        </w:rPr>
-      </w:pPr>
-      <w:r>
-        <w:rPr>
-          <w:lang w:val="en-US"/>
-        </w:rPr>
-        <w:t>Products</w:t>
-      </w:r>
-    </w:p>
-    <w:p>
-      <w:pPr>
-        <w:rPr>
-          <w:shd w:val="clear" w:color="auto" w:fill="FFFFFF"/>
-          <w:lang w:val="en-US"/>
-        </w:rPr>
-      </w:pPr>
-      <w:r>
-        <w:rPr>
-          <w:shd w:val="clear" w:color="auto" w:fill="FFFFFF"/>
-          <w:lang w:val="en-US"/>
-        </w:rPr>
-        <w:t>Import Products</w:t>
-      </w:r>
-    </w:p>
-    <w:p>
-      <w:pPr>
-        <w:rPr>
-          <w:shd w:val="clear" w:color="auto" w:fill="FFFFFF"/>
-          <w:lang w:val="en-US"/>
-        </w:rPr>
-      </w:pPr>
-      <w:r>
-        <w:rPr>
-          <w:shd w:val="clear" w:color="auto" w:fill="FFFFFF"/>
-          <w:lang w:val="en-US"/>
-        </w:rPr>
-        <w:t>Set Standard Prices</w:t>
-      </w:r>
-    </w:p>
-    <w:p>
-      <w:pPr>
-        <w:rPr>
-          <w:shd w:val="clear" w:color="auto" w:fill="FFFFFF"/>
-          <w:lang w:val="en-US"/>
-        </w:rPr>
-      </w:pPr>
-      <w:r>
-        <w:rPr>
-          <w:shd w:val="clear" w:color="auto" w:fill="FFFFFF"/>
-          <w:lang w:val="en-US"/>
-        </w:rPr>
-        <w:t>Activate standard price Book</w:t>
-      </w:r>
-    </w:p>
-    <w:p>
-      <w:pPr>
-        <w:rPr>
-          <w:lang w:val="en-US"/>
-        </w:rPr>
-      </w:pPr>
     </w:p>
     <w:sectPr>
       <w:pgSz w:w="11906" w:h="16838"/>

</xml_diff>